<commit_message>
Merges Aris' use cases
</commit_message>
<xml_diff>
--- a/ΑΜ_useCases.docx
+++ b/ΑΜ_useCases.docx
@@ -354,6 +354,472 @@
         </w:rPr>
         <w:t>Η περίπτωση χρήσης συνεχίζεται από το βήμα 5 της βασικής ροής.</w:t>
       </w:r>
+    </w:p>
+    <w:p>
+      <w:pPr>
+        <w:rPr>
+          <w:lang w:val="el-GR"/>
+        </w:rPr>
+      </w:pPr>
+    </w:p>
+    <w:p>
+      <w:pPr>
+        <w:rPr>
+          <w:sz w:val="28"/>
+          <w:szCs w:val="28"/>
+          <w:lang w:val="el-GR"/>
+        </w:rPr>
+      </w:pPr>
+      <w:r>
+        <w:rPr>
+          <w:sz w:val="28"/>
+          <w:szCs w:val="28"/>
+          <w:lang w:val="el-GR"/>
+        </w:rPr>
+        <w:br w:type="page"/>
+      </w:r>
+    </w:p>
+    <w:p>
+      <w:pPr>
+        <w:rPr>
+          <w:sz w:val="28"/>
+          <w:szCs w:val="28"/>
+          <w:lang w:val="el-GR"/>
+        </w:rPr>
+      </w:pPr>
+      <w:r>
+        <w:rPr>
+          <w:sz w:val="28"/>
+          <w:szCs w:val="28"/>
+          <w:lang w:val="el-GR"/>
+        </w:rPr>
+        <w:lastRenderedPageBreak/>
+        <w:t>Βασική ροή &lt;&lt;Είσοδος στην κατάταξη με ρεκόρ&gt;&gt;</w:t>
+      </w:r>
+    </w:p>
+    <w:p>
+      <w:pPr>
+        <w:pStyle w:val="a3"/>
+        <w:numPr>
+          <w:ilvl w:val="0"/>
+          <w:numId w:val="3"/>
+        </w:numPr>
+        <w:rPr>
+          <w:lang w:val="el-GR"/>
+        </w:rPr>
+      </w:pPr>
+      <w:r>
+        <w:rPr>
+          <w:lang w:val="el-GR"/>
+        </w:rPr>
+        <w:t>Το σύστημα δίνει την επιλογή για το ποια κατηγορία άσκησης θέλει ο χρήστης.</w:t>
+      </w:r>
+    </w:p>
+    <w:p>
+      <w:pPr>
+        <w:pStyle w:val="a3"/>
+        <w:numPr>
+          <w:ilvl w:val="0"/>
+          <w:numId w:val="3"/>
+        </w:numPr>
+        <w:rPr>
+          <w:lang w:val="el-GR"/>
+        </w:rPr>
+      </w:pPr>
+      <w:r>
+        <w:rPr>
+          <w:lang w:val="el-GR"/>
+        </w:rPr>
+        <w:t xml:space="preserve"> Ο χρήστης διαλέγει την επιθυμητή κατηγορία και  το σύστημα του εμφανίζει την λίστα με τις εξειδικευμένες ασκήσεις.</w:t>
+      </w:r>
+    </w:p>
+    <w:p>
+      <w:pPr>
+        <w:pStyle w:val="a3"/>
+        <w:numPr>
+          <w:ilvl w:val="0"/>
+          <w:numId w:val="3"/>
+        </w:numPr>
+        <w:rPr>
+          <w:lang w:val="el-GR"/>
+        </w:rPr>
+      </w:pPr>
+      <w:r>
+        <w:rPr>
+          <w:lang w:val="el-GR"/>
+        </w:rPr>
+        <w:t>Ο χρήστης διαλέγει την επιθυμητή άσκηση.</w:t>
+      </w:r>
+    </w:p>
+    <w:p>
+      <w:pPr>
+        <w:pStyle w:val="a3"/>
+        <w:numPr>
+          <w:ilvl w:val="0"/>
+          <w:numId w:val="3"/>
+        </w:numPr>
+        <w:rPr>
+          <w:lang w:val="el-GR"/>
+        </w:rPr>
+      </w:pPr>
+      <w:r>
+        <w:rPr>
+          <w:lang w:val="el-GR"/>
+        </w:rPr>
+        <w:t>Το σύστημα εμφανίζει την κατάταξη και δίνει την επιλογή ο χρήστης να πάρει μέρος.</w:t>
+      </w:r>
+    </w:p>
+    <w:p>
+      <w:pPr>
+        <w:pStyle w:val="a3"/>
+        <w:numPr>
+          <w:ilvl w:val="0"/>
+          <w:numId w:val="3"/>
+        </w:numPr>
+        <w:rPr>
+          <w:lang w:val="el-GR"/>
+        </w:rPr>
+      </w:pPr>
+      <w:r>
+        <w:rPr>
+          <w:lang w:val="el-GR"/>
+        </w:rPr>
+        <w:t xml:space="preserve"> Ο χρήστης δέχεται και το σύστημα του δίνει την επιλογή να γράψει τα κιλά με τα οποία πραγματοποίησε την άσκηση. </w:t>
+      </w:r>
+    </w:p>
+    <w:p>
+      <w:pPr>
+        <w:pStyle w:val="a3"/>
+        <w:numPr>
+          <w:ilvl w:val="0"/>
+          <w:numId w:val="3"/>
+        </w:numPr>
+        <w:rPr>
+          <w:lang w:val="el-GR"/>
+        </w:rPr>
+      </w:pPr>
+      <w:r>
+        <w:rPr>
+          <w:lang w:val="el-GR"/>
+        </w:rPr>
+        <w:t>Ο χρήστης δηλώνει τα κιλά με τα οποία πραγματοποίησε την άσκηση.</w:t>
+      </w:r>
+    </w:p>
+    <w:p>
+      <w:pPr>
+        <w:pStyle w:val="a3"/>
+        <w:numPr>
+          <w:ilvl w:val="0"/>
+          <w:numId w:val="3"/>
+        </w:numPr>
+        <w:rPr>
+          <w:lang w:val="el-GR"/>
+        </w:rPr>
+      </w:pPr>
+      <w:r>
+        <w:rPr>
+          <w:lang w:val="el-GR"/>
+        </w:rPr>
+        <w:t xml:space="preserve">Το σύστημα δίνει την επιλογή για </w:t>
+      </w:r>
+      <w:r>
+        <w:t>upload</w:t>
+      </w:r>
+      <w:r>
+        <w:rPr>
+          <w:lang w:val="el-GR"/>
+        </w:rPr>
+        <w:t xml:space="preserve"> βίντεο της συγκεκριμένης άσκησης με τα κιλά που δήλωσε.</w:t>
+      </w:r>
+    </w:p>
+    <w:p>
+      <w:pPr>
+        <w:pStyle w:val="a3"/>
+        <w:numPr>
+          <w:ilvl w:val="0"/>
+          <w:numId w:val="3"/>
+        </w:numPr>
+        <w:rPr>
+          <w:lang w:val="el-GR"/>
+        </w:rPr>
+      </w:pPr>
+      <w:r>
+        <w:rPr>
+          <w:lang w:val="el-GR"/>
+        </w:rPr>
+        <w:t xml:space="preserve">Ο χρήστης κάνει </w:t>
+      </w:r>
+      <w:r>
+        <w:t>upload</w:t>
+      </w:r>
+      <w:r>
+        <w:rPr>
+          <w:lang w:val="el-GR"/>
+        </w:rPr>
+        <w:t xml:space="preserve"> </w:t>
+      </w:r>
+      <w:r>
+        <w:rPr>
+          <w:lang w:val="el-GR"/>
+        </w:rPr>
+        <w:t>το βίντεο.</w:t>
+      </w:r>
+    </w:p>
+    <w:p>
+      <w:pPr>
+        <w:pStyle w:val="a3"/>
+        <w:numPr>
+          <w:ilvl w:val="0"/>
+          <w:numId w:val="3"/>
+        </w:numPr>
+        <w:rPr>
+          <w:lang w:val="el-GR"/>
+        </w:rPr>
+      </w:pPr>
+      <w:r>
+        <w:rPr>
+          <w:lang w:val="el-GR"/>
+        </w:rPr>
+        <w:t xml:space="preserve">Το σύστημα δείχνει την προσπάθεια του χρήστη  σαν </w:t>
+      </w:r>
+      <w:r>
+        <w:t>pending</w:t>
+      </w:r>
+      <w:r>
+        <w:rPr>
+          <w:lang w:val="el-GR"/>
+        </w:rPr>
+        <w:t xml:space="preserve"> στην κατάταξη</w:t>
+      </w:r>
+      <w:r>
+        <w:rPr>
+          <w:lang w:val="el-GR"/>
+        </w:rPr>
+        <w:t xml:space="preserve"> </w:t>
+      </w:r>
+      <w:r>
+        <w:rPr>
+          <w:lang w:val="el-GR"/>
+        </w:rPr>
+        <w:t xml:space="preserve">μέχρι κάποιος </w:t>
+      </w:r>
+      <w:r>
+        <w:t>trainer</w:t>
+      </w:r>
+      <w:r>
+        <w:rPr>
+          <w:lang w:val="el-GR"/>
+        </w:rPr>
+        <w:t xml:space="preserve"> </w:t>
+      </w:r>
+      <w:r>
+        <w:rPr>
+          <w:lang w:val="el-GR"/>
+        </w:rPr>
+        <w:t xml:space="preserve">να </w:t>
+      </w:r>
+      <w:r>
+        <w:rPr>
+          <w:lang w:val="el-GR"/>
+        </w:rPr>
+        <w:t>την επικυρώσει.</w:t>
+      </w:r>
+    </w:p>
+    <w:p>
+      <w:pPr>
+        <w:pStyle w:val="a3"/>
+        <w:ind w:left="1080"/>
+        <w:rPr>
+          <w:lang w:val="el-GR"/>
+        </w:rPr>
+      </w:pPr>
+    </w:p>
+    <w:p>
+      <w:pPr>
+        <w:pStyle w:val="a3"/>
+        <w:ind w:left="1080"/>
+        <w:rPr>
+          <w:lang w:val="el-GR"/>
+        </w:rPr>
+      </w:pPr>
+    </w:p>
+    <w:p>
+      <w:pPr>
+        <w:jc w:val="both"/>
+        <w:rPr>
+          <w:sz w:val="28"/>
+          <w:szCs w:val="28"/>
+          <w:lang w:val="el-GR"/>
+        </w:rPr>
+      </w:pPr>
+      <w:r>
+        <w:rPr>
+          <w:sz w:val="28"/>
+          <w:szCs w:val="28"/>
+          <w:lang w:val="el-GR"/>
+        </w:rPr>
+        <w:t>Εναλλακτική Ροή 1</w:t>
+      </w:r>
+    </w:p>
+    <w:p>
+      <w:pPr>
+        <w:jc w:val="both"/>
+        <w:rPr>
+          <w:lang w:val="el-GR"/>
+        </w:rPr>
+      </w:pPr>
+      <w:r>
+        <w:rPr>
+          <w:lang w:val="el-GR"/>
+        </w:rPr>
+        <w:tab/>
+        <w:t>4.α.1 Ο χρήστης δεν θέλει να πάρει μέρος στην συγκεκριμένη άσκηση.</w:t>
+      </w:r>
+    </w:p>
+    <w:p>
+      <w:pPr>
+        <w:jc w:val="both"/>
+        <w:rPr>
+          <w:lang w:val="el-GR"/>
+        </w:rPr>
+      </w:pPr>
+      <w:r>
+        <w:rPr>
+          <w:lang w:val="el-GR"/>
+        </w:rPr>
+        <w:tab/>
+        <w:t>4.α.2 Το σύστημα δείχνει στον χρήστη την επιλογή να διαλέξει μια άλλη άσκηση.</w:t>
+      </w:r>
+    </w:p>
+    <w:p>
+      <w:pPr>
+        <w:jc w:val="both"/>
+        <w:rPr>
+          <w:lang w:val="el-GR"/>
+        </w:rPr>
+      </w:pPr>
+      <w:r>
+        <w:rPr>
+          <w:lang w:val="el-GR"/>
+        </w:rPr>
+        <w:tab/>
+        <w:t>4.α.3 Ο χρήστης διαλέγει άλλη άσκηση.</w:t>
+      </w:r>
+    </w:p>
+    <w:p>
+      <w:pPr>
+        <w:jc w:val="both"/>
+        <w:rPr>
+          <w:lang w:val="el-GR"/>
+        </w:rPr>
+      </w:pPr>
+      <w:r>
+        <w:rPr>
+          <w:lang w:val="el-GR"/>
+        </w:rPr>
+        <w:tab/>
+        <w:t xml:space="preserve">4.α.4 </w:t>
+      </w:r>
+      <w:r>
+        <w:t>H</w:t>
+      </w:r>
+      <w:r>
+        <w:rPr>
+          <w:lang w:val="el-GR"/>
+        </w:rPr>
+        <w:t xml:space="preserve"> </w:t>
+      </w:r>
+      <w:r>
+        <w:rPr>
+          <w:lang w:val="el-GR"/>
+        </w:rPr>
+        <w:t>περίπτωση χρήσης συνεχίζεται από το βήμα 4 της βασικής ροής.</w:t>
+      </w:r>
+    </w:p>
+    <w:p>
+      <w:pPr>
+        <w:jc w:val="both"/>
+        <w:rPr>
+          <w:sz w:val="28"/>
+          <w:szCs w:val="28"/>
+          <w:lang w:val="el-GR"/>
+        </w:rPr>
+      </w:pPr>
+      <w:r>
+        <w:rPr>
+          <w:sz w:val="28"/>
+          <w:szCs w:val="28"/>
+          <w:lang w:val="el-GR"/>
+        </w:rPr>
+        <w:t>Εναλλακτική Ροή 2</w:t>
+      </w:r>
+    </w:p>
+    <w:p>
+      <w:pPr>
+        <w:jc w:val="both"/>
+        <w:rPr>
+          <w:lang w:val="el-GR"/>
+        </w:rPr>
+      </w:pPr>
+      <w:r>
+        <w:rPr>
+          <w:lang w:val="el-GR"/>
+        </w:rPr>
+        <w:tab/>
+        <w:t>6.α.1 Ο χρήστης δεν έχει υποβάλλει βίντεο με την προσπάθεια του.</w:t>
+      </w:r>
+    </w:p>
+    <w:p>
+      <w:pPr>
+        <w:ind w:left="720"/>
+        <w:jc w:val="both"/>
+        <w:rPr>
+          <w:lang w:val="el-GR"/>
+        </w:rPr>
+      </w:pPr>
+      <w:r>
+        <w:rPr>
+          <w:lang w:val="el-GR"/>
+        </w:rPr>
+        <w:t>6.α.2 Το σύστημα ενημερώνει ότι είναι άκυρη η προσπάθεια του και του επισημαίνει ότι πρέπει να ανεβάσει βίντεο με την προσπάθεια του άμα θέλει να πιαστεί έγκυρη.</w:t>
+      </w:r>
+    </w:p>
+    <w:p>
+      <w:pPr>
+        <w:ind w:left="720"/>
+        <w:jc w:val="both"/>
+        <w:rPr>
+          <w:lang w:val="el-GR"/>
+        </w:rPr>
+      </w:pPr>
+      <w:r>
+        <w:rPr>
+          <w:lang w:val="el-GR"/>
+        </w:rPr>
+        <w:t>6.α.3  Ο χρήστης ανεβάζει βίντεο με την προσπάθεια του .</w:t>
+      </w:r>
+    </w:p>
+    <w:p>
+      <w:pPr>
+        <w:ind w:left="720"/>
+        <w:jc w:val="both"/>
+        <w:rPr>
+          <w:lang w:val="el-GR"/>
+        </w:rPr>
+      </w:pPr>
+      <w:r>
+        <w:rPr>
+          <w:lang w:val="el-GR"/>
+        </w:rPr>
+        <w:t>6.α.4 Η περίπτωση χρήσης συνεχίζεται από το βήμα 9 της βασικής ροής.</w:t>
+      </w:r>
+    </w:p>
+    <w:p>
+      <w:pPr>
+        <w:rPr>
+          <w:lang w:val="el-GR"/>
+        </w:rPr>
+      </w:pPr>
     </w:p>
     <w:sectPr>
       <w:pgSz w:w="11906" w:h="16838"/>
@@ -368,6 +834,95 @@
 <file path=word/numbering.xml><?xml version="1.0" encoding="utf-8"?>
 <w:numbering xmlns:wpc="http://schemas.microsoft.com/office/word/2010/wordprocessingCanvas" xmlns:cx="http://schemas.microsoft.com/office/drawing/2014/chartex" xmlns:cx1="http://schemas.microsoft.com/office/drawing/2015/9/8/chartex" xmlns:cx2="http://schemas.microsoft.com/office/drawing/2015/10/21/chartex" xmlns:cx3="http://schemas.microsoft.com/office/drawing/2016/5/9/chartex" xmlns:cx4="http://schemas.microsoft.com/office/drawing/2016/5/10/chartex" xmlns:cx5="http://schemas.microsoft.com/office/drawing/2016/5/11/chartex" xmlns:cx6="http://schemas.microsoft.com/office/drawing/2016/5/12/chartex" xmlns:cx7="http://schemas.microsoft.com/office/drawing/2016/5/13/chartex" xmlns:cx8="http://schemas.microsoft.com/office/drawing/2016/5/14/chartex" xmlns:mc="http://schemas.openxmlformats.org/markup-compatibility/2006" xmlns:aink="http://schemas.microsoft.com/office/drawing/2016/ink" xmlns:am3d="http://schemas.microsoft.com/office/drawing/2017/model3d" xmlns:o="urn:schemas-microsoft-com:office:office" xmlns:r="http://schemas.openxmlformats.org/officeDocument/2006/relationships" xmlns:m="http://schemas.openxmlformats.org/officeDocument/2006/math" xmlns:v="urn:schemas-microsoft-com:vml" xmlns:wp14="http://schemas.microsoft.com/office/word/2010/wordprocessingDrawing" xmlns:wp="http://schemas.openxmlformats.org/drawingml/2006/wordprocessingDrawing" xmlns:w10="urn:schemas-microsoft-com:office:word" xmlns:w="http://schemas.openxmlformats.org/wordprocessingml/2006/main" xmlns:w14="http://schemas.microsoft.com/office/word/2010/wordml" xmlns:w15="http://schemas.microsoft.com/office/word/2012/wordml" xmlns:w16cex="http://schemas.microsoft.com/office/word/2018/wordml/cex" xmlns:w16cid="http://schemas.microsoft.com/office/word/2016/wordml/cid" xmlns:w16="http://schemas.microsoft.com/office/word/2018/wordml" xmlns:w16sdtdh="http://schemas.microsoft.com/office/word/2020/wordml/sdtdatahash" xmlns:w16se="http://schemas.microsoft.com/office/word/2015/wordml/symex" xmlns:wpg="http://schemas.microsoft.com/office/word/2010/wordprocessingGroup" xmlns:wpi="http://schemas.microsoft.com/office/word/2010/wordprocessingInk" xmlns:wne="http://schemas.microsoft.com/office/word/2006/wordml" xmlns:wps="http://schemas.microsoft.com/office/word/2010/wordprocessingShape" mc:Ignorable="w14 w15 w16se w16cid w16 w16cex w16sdtdh wp14">
   <w:abstractNum w:abstractNumId="0" w15:restartNumberingAfterBreak="0">
+    <w:nsid w:val="0D337F16"/>
+    <w:multiLevelType w:val="hybridMultilevel"/>
+    <w:tmpl w:val="B2A04F84"/>
+    <w:lvl w:ilvl="0" w:tplc="CA5E0164">
+      <w:start w:val="1"/>
+      <w:numFmt w:val="decimal"/>
+      <w:lvlText w:val="%1."/>
+      <w:lvlJc w:val="left"/>
+      <w:pPr>
+        <w:ind w:left="1080" w:hanging="360"/>
+      </w:pPr>
+      <w:rPr>
+        <w:rFonts w:hint="default"/>
+      </w:rPr>
+    </w:lvl>
+    <w:lvl w:ilvl="1" w:tplc="08090019" w:tentative="1">
+      <w:start w:val="1"/>
+      <w:numFmt w:val="lowerLetter"/>
+      <w:lvlText w:val="%2."/>
+      <w:lvlJc w:val="left"/>
+      <w:pPr>
+        <w:ind w:left="1800" w:hanging="360"/>
+      </w:pPr>
+    </w:lvl>
+    <w:lvl w:ilvl="2" w:tplc="0809001B" w:tentative="1">
+      <w:start w:val="1"/>
+      <w:numFmt w:val="lowerRoman"/>
+      <w:lvlText w:val="%3."/>
+      <w:lvlJc w:val="right"/>
+      <w:pPr>
+        <w:ind w:left="2520" w:hanging="180"/>
+      </w:pPr>
+    </w:lvl>
+    <w:lvl w:ilvl="3" w:tplc="0809000F" w:tentative="1">
+      <w:start w:val="1"/>
+      <w:numFmt w:val="decimal"/>
+      <w:lvlText w:val="%4."/>
+      <w:lvlJc w:val="left"/>
+      <w:pPr>
+        <w:ind w:left="3240" w:hanging="360"/>
+      </w:pPr>
+    </w:lvl>
+    <w:lvl w:ilvl="4" w:tplc="08090019" w:tentative="1">
+      <w:start w:val="1"/>
+      <w:numFmt w:val="lowerLetter"/>
+      <w:lvlText w:val="%5."/>
+      <w:lvlJc w:val="left"/>
+      <w:pPr>
+        <w:ind w:left="3960" w:hanging="360"/>
+      </w:pPr>
+    </w:lvl>
+    <w:lvl w:ilvl="5" w:tplc="0809001B" w:tentative="1">
+      <w:start w:val="1"/>
+      <w:numFmt w:val="lowerRoman"/>
+      <w:lvlText w:val="%6."/>
+      <w:lvlJc w:val="right"/>
+      <w:pPr>
+        <w:ind w:left="4680" w:hanging="180"/>
+      </w:pPr>
+    </w:lvl>
+    <w:lvl w:ilvl="6" w:tplc="0809000F" w:tentative="1">
+      <w:start w:val="1"/>
+      <w:numFmt w:val="decimal"/>
+      <w:lvlText w:val="%7."/>
+      <w:lvlJc w:val="left"/>
+      <w:pPr>
+        <w:ind w:left="5400" w:hanging="360"/>
+      </w:pPr>
+    </w:lvl>
+    <w:lvl w:ilvl="7" w:tplc="08090019" w:tentative="1">
+      <w:start w:val="1"/>
+      <w:numFmt w:val="lowerLetter"/>
+      <w:lvlText w:val="%8."/>
+      <w:lvlJc w:val="left"/>
+      <w:pPr>
+        <w:ind w:left="6120" w:hanging="360"/>
+      </w:pPr>
+    </w:lvl>
+    <w:lvl w:ilvl="8" w:tplc="0809001B" w:tentative="1">
+      <w:start w:val="1"/>
+      <w:numFmt w:val="lowerRoman"/>
+      <w:lvlText w:val="%9."/>
+      <w:lvlJc w:val="right"/>
+      <w:pPr>
+        <w:ind w:left="6840" w:hanging="180"/>
+      </w:pPr>
+    </w:lvl>
+  </w:abstractNum>
+  <w:abstractNum w:abstractNumId="1" w15:restartNumberingAfterBreak="0">
     <w:nsid w:val="3A773037"/>
     <w:multiLevelType w:val="hybridMultilevel"/>
     <w:tmpl w:val="F82E8EBE"/>
@@ -456,7 +1011,7 @@
       </w:pPr>
     </w:lvl>
   </w:abstractNum>
-  <w:abstractNum w:abstractNumId="1" w15:restartNumberingAfterBreak="0">
+  <w:abstractNum w:abstractNumId="2" w15:restartNumberingAfterBreak="0">
     <w:nsid w:val="44484A0C"/>
     <w:multiLevelType w:val="hybridMultilevel"/>
     <w:tmpl w:val="87A67BDC"/>
@@ -546,10 +1101,13 @@
     </w:lvl>
   </w:abstractNum>
   <w:num w:numId="1">
-    <w:abstractNumId w:val="0"/>
+    <w:abstractNumId w:val="1"/>
   </w:num>
   <w:num w:numId="2">
-    <w:abstractNumId w:val="1"/>
+    <w:abstractNumId w:val="2"/>
+  </w:num>
+  <w:num w:numId="3">
+    <w:abstractNumId w:val="0"/>
   </w:num>
 </w:numbering>
 </file>

</xml_diff>

<commit_message>
Updates Aris' use cases
</commit_message>
<xml_diff>
--- a/ΑΜ_useCases.docx
+++ b/ΑΜ_useCases.docx
@@ -3,6 +3,11 @@
 <w:document xmlns:wpc="http://schemas.microsoft.com/office/word/2010/wordprocessingCanvas" xmlns:cx="http://schemas.microsoft.com/office/drawing/2014/chartex" xmlns:cx1="http://schemas.microsoft.com/office/drawing/2015/9/8/chartex" xmlns:cx2="http://schemas.microsoft.com/office/drawing/2015/10/21/chartex" xmlns:cx3="http://schemas.microsoft.com/office/drawing/2016/5/9/chartex" xmlns:cx4="http://schemas.microsoft.com/office/drawing/2016/5/10/chartex" xmlns:cx5="http://schemas.microsoft.com/office/drawing/2016/5/11/chartex" xmlns:cx6="http://schemas.microsoft.com/office/drawing/2016/5/12/chartex" xmlns:cx7="http://schemas.microsoft.com/office/drawing/2016/5/13/chartex" xmlns:cx8="http://schemas.microsoft.com/office/drawing/2016/5/14/chartex" xmlns:mc="http://schemas.openxmlformats.org/markup-compatibility/2006" xmlns:aink="http://schemas.microsoft.com/office/drawing/2016/ink" xmlns:am3d="http://schemas.microsoft.com/office/drawing/2017/model3d" xmlns:o="urn:schemas-microsoft-com:office:office" xmlns:r="http://schemas.openxmlformats.org/officeDocument/2006/relationships" xmlns:m="http://schemas.openxmlformats.org/officeDocument/2006/math" xmlns:v="urn:schemas-microsoft-com:vml" xmlns:wp14="http://schemas.microsoft.com/office/word/2010/wordprocessingDrawing" xmlns:wp="http://schemas.openxmlformats.org/drawingml/2006/wordprocessingDrawing" xmlns:w10="urn:schemas-microsoft-com:office:word" xmlns:w="http://schemas.openxmlformats.org/wordprocessingml/2006/main" xmlns:w14="http://schemas.microsoft.com/office/word/2010/wordml" xmlns:w15="http://schemas.microsoft.com/office/word/2012/wordml" xmlns:w16cex="http://schemas.microsoft.com/office/word/2018/wordml/cex" xmlns:w16cid="http://schemas.microsoft.com/office/word/2016/wordml/cid" xmlns:w16="http://schemas.microsoft.com/office/word/2018/wordml" xmlns:w16sdtdh="http://schemas.microsoft.com/office/word/2020/wordml/sdtdatahash" xmlns:w16se="http://schemas.microsoft.com/office/word/2015/wordml/symex" xmlns:wpg="http://schemas.microsoft.com/office/word/2010/wordprocessingGroup" xmlns:wpi="http://schemas.microsoft.com/office/word/2010/wordprocessingInk" xmlns:wne="http://schemas.microsoft.com/office/word/2006/wordml" xmlns:wps="http://schemas.microsoft.com/office/word/2010/wordprocessingShape" mc:Ignorable="w14 w15 w16se w16cid w16 w16cex w16sdtdh wp14">
   <w:body>
     <w:p>
+      <w:pPr>
+        <w:rPr>
+          <w:lang w:val="en-US"/>
+        </w:rPr>
+      </w:pPr>
       <w:r>
         <w:rPr>
           <w:lang w:val="el-GR"/>
@@ -19,7 +24,13 @@
         <w:t>Ροή</w:t>
       </w:r>
       <w:r>
-        <w:t xml:space="preserve"> &lt;&lt;</w:t>
+        <w:t xml:space="preserve"> </w:t>
+      </w:r>
+      <w:r>
+        <w:rPr>
+          <w:lang w:val="en-US"/>
+        </w:rPr>
+        <w:t>«</w:t>
       </w:r>
       <w:r>
         <w:rPr>
@@ -30,13 +41,41 @@
       <w:r>
         <w:t xml:space="preserve"> </w:t>
       </w:r>
-      <w:proofErr w:type="spellStart"/>
-      <w:r>
-        <w:t>GymBuddy</w:t>
-      </w:r>
-      <w:proofErr w:type="spellEnd"/>
-      <w:r>
-        <w:t>-Personal trainer&gt;&gt;</w:t>
+      <w:r>
+        <w:t>Gym</w:t>
+      </w:r>
+      <w:r>
+        <w:t xml:space="preserve"> </w:t>
+      </w:r>
+      <w:r>
+        <w:t>Buddy</w:t>
+      </w:r>
+      <w:r>
+        <w:rPr>
+          <w:lang w:val="en-US"/>
+        </w:rPr>
+        <w:t xml:space="preserve"> </w:t>
+      </w:r>
+      <w:r>
+        <w:rPr>
+          <w:lang w:val="el-GR"/>
+        </w:rPr>
+        <w:t>ή</w:t>
+      </w:r>
+      <w:r>
+        <w:rPr>
+          <w:lang w:val="en-US"/>
+        </w:rPr>
+        <w:t xml:space="preserve"> </w:t>
+      </w:r>
+      <w:r>
+        <w:t>Personal trainer</w:t>
+      </w:r>
+      <w:r>
+        <w:rPr>
+          <w:lang w:val="en-US"/>
+        </w:rPr>
+        <w:t>»</w:t>
       </w:r>
     </w:p>
     <w:p>
@@ -54,13 +93,13 @@
         <w:rPr>
           <w:lang w:val="el-GR"/>
         </w:rPr>
-        <w:t>Το σύστημα εμφανίζει τις επιλογές από κοντινά γυμναστήρια στην περιοχή του χρήστη.</w:t>
-      </w:r>
-      <w:r>
-        <w:rPr>
-          <w:lang w:val="el-GR"/>
-        </w:rPr>
-        <w:t xml:space="preserve"> </w:t>
+        <w:t xml:space="preserve">Το σύστημα </w:t>
+      </w:r>
+      <w:r>
+        <w:rPr>
+          <w:lang w:val="el-GR"/>
+        </w:rPr>
+        <w:t>εμφανίζει τα κοντινά γυμναστήρια στον αθλητή.</w:t>
       </w:r>
     </w:p>
     <w:p>
@@ -78,7 +117,31 @@
         <w:rPr>
           <w:lang w:val="el-GR"/>
         </w:rPr>
-        <w:t>Ο χρήστης διαλέγει το δικό του γυμναστήριο.</w:t>
+        <w:t xml:space="preserve">Ο </w:t>
+      </w:r>
+      <w:r>
+        <w:rPr>
+          <w:lang w:val="el-GR"/>
+        </w:rPr>
+        <w:t>αθλητής</w:t>
+      </w:r>
+      <w:r>
+        <w:rPr>
+          <w:lang w:val="el-GR"/>
+        </w:rPr>
+        <w:t xml:space="preserve"> διαλέγει</w:t>
+      </w:r>
+      <w:r>
+        <w:rPr>
+          <w:lang w:val="el-GR"/>
+        </w:rPr>
+        <w:t xml:space="preserve"> το γυμναστήριο στο οποίο θέλει να βρει κάποιον χρήστη</w:t>
+      </w:r>
+      <w:r>
+        <w:rPr>
+          <w:lang w:val="el-GR"/>
+        </w:rPr>
+        <w:t>.</w:t>
       </w:r>
     </w:p>
     <w:p>
@@ -96,21 +159,25 @@
         <w:rPr>
           <w:lang w:val="el-GR"/>
         </w:rPr>
-        <w:t xml:space="preserve">Το σύστημα δίνει την επιλογή για εύρεση </w:t>
-      </w:r>
-      <w:proofErr w:type="spellStart"/>
-      <w:r>
-        <w:t>GymBuddy</w:t>
-      </w:r>
-      <w:proofErr w:type="spellEnd"/>
-      <w:r>
-        <w:rPr>
-          <w:lang w:val="el-GR"/>
-        </w:rPr>
-        <w:t xml:space="preserve"> ή </w:t>
-      </w:r>
-      <w:r>
-        <w:t>personal</w:t>
+        <w:t xml:space="preserve">Το σύστημα </w:t>
+      </w:r>
+      <w:r>
+        <w:rPr>
+          <w:lang w:val="el-GR"/>
+        </w:rPr>
+        <w:t xml:space="preserve">εμφανίζει τις επιλογές </w:t>
+      </w:r>
+      <w:r>
+        <w:rPr>
+          <w:lang w:val="en-US"/>
+        </w:rPr>
+        <w:t>g</w:t>
+      </w:r>
+      <w:r>
+        <w:rPr>
+          <w:lang w:val="en-US"/>
+        </w:rPr>
+        <w:t>ym</w:t>
       </w:r>
       <w:r>
         <w:rPr>
@@ -119,7 +186,22 @@
         <w:t xml:space="preserve"> </w:t>
       </w:r>
       <w:r>
-        <w:t>trainer</w:t>
+        <w:rPr>
+          <w:lang w:val="en-US"/>
+        </w:rPr>
+        <w:t>b</w:t>
+      </w:r>
+      <w:r>
+        <w:rPr>
+          <w:lang w:val="en-US"/>
+        </w:rPr>
+        <w:t>uddy</w:t>
+      </w:r>
+      <w:r>
+        <w:rPr>
+          <w:lang w:val="el-GR"/>
+        </w:rPr>
+        <w:t xml:space="preserve"> ή</w:t>
       </w:r>
       <w:r>
         <w:rPr>
@@ -129,21 +211,69 @@
       </w:r>
       <w:r>
         <w:rPr>
-          <w:lang w:val="el-GR"/>
-        </w:rPr>
-        <w:t>στο ίδιο γυμναστήριο</w:t>
+          <w:lang w:val="en-US"/>
+        </w:rPr>
+        <w:t>Personal</w:t>
+      </w:r>
+      <w:r>
+        <w:rPr>
+          <w:lang w:val="el-GR"/>
+        </w:rPr>
+        <w:t xml:space="preserve"> </w:t>
+      </w:r>
+      <w:r>
+        <w:rPr>
+          <w:lang w:val="en-US"/>
+        </w:rPr>
+        <w:t>Trainer</w:t>
+      </w:r>
+      <w:r>
+        <w:rPr>
+          <w:lang w:val="el-GR"/>
+        </w:rPr>
+        <w:t xml:space="preserve"> </w:t>
+      </w:r>
+      <w:r>
+        <w:rPr>
+          <w:lang w:val="el-GR"/>
+        </w:rPr>
+        <w:t xml:space="preserve">και ο αθλητής επιλέγει </w:t>
+      </w:r>
+      <w:r>
+        <w:rPr>
+          <w:lang w:val="en-US"/>
+        </w:rPr>
+        <w:t>g</w:t>
+      </w:r>
+      <w:r>
+        <w:rPr>
+          <w:lang w:val="en-US"/>
+        </w:rPr>
+        <w:t>ym</w:t>
+      </w:r>
+      <w:r>
+        <w:rPr>
+          <w:lang w:val="el-GR"/>
+        </w:rPr>
+        <w:t xml:space="preserve"> </w:t>
+      </w:r>
+      <w:r>
+        <w:rPr>
+          <w:lang w:val="en-US"/>
+        </w:rPr>
+        <w:t>b</w:t>
+      </w:r>
+      <w:r>
+        <w:rPr>
+          <w:lang w:val="en-US"/>
+        </w:rPr>
+        <w:t>uddy</w:t>
       </w:r>
       <w:r>
         <w:rPr>
           <w:lang w:val="el-GR"/>
         </w:rPr>
         <w:t>.</w:t>
-      </w:r>
-      <w:r>
-        <w:rPr>
-          <w:lang w:val="el-GR"/>
-        </w:rPr>
-        <w:t xml:space="preserve"> </w:t>
       </w:r>
     </w:p>
     <w:p>
@@ -161,10 +291,19 @@
         <w:rPr>
           <w:lang w:val="el-GR"/>
         </w:rPr>
-        <w:t xml:space="preserve">Ο χρήστης διαλέγει τι είδους </w:t>
-      </w:r>
-      <w:r>
-        <w:t>match</w:t>
+        <w:t xml:space="preserve">Το σύστημα </w:t>
+      </w:r>
+      <w:r>
+        <w:rPr>
+          <w:lang w:val="el-GR"/>
+        </w:rPr>
+        <w:t xml:space="preserve">επιλέγει κάποιον άλλο αθλητή, που δεν έχει </w:t>
+      </w:r>
+      <w:r>
+        <w:rPr>
+          <w:lang w:val="en-US"/>
+        </w:rPr>
+        <w:t>Gym</w:t>
       </w:r>
       <w:r>
         <w:rPr>
@@ -174,9 +313,33 @@
       </w:r>
       <w:r>
         <w:rPr>
-          <w:lang w:val="el-GR"/>
-        </w:rPr>
-        <w:t xml:space="preserve"> θέλει.</w:t>
+          <w:lang w:val="en-US"/>
+        </w:rPr>
+        <w:t>Buddy</w:t>
+      </w:r>
+      <w:r>
+        <w:rPr>
+          <w:lang w:val="el-GR"/>
+        </w:rPr>
+        <w:t xml:space="preserve"> και οι ώρες που επισκέπτεται το γυμναστήριο ταιριάζουν με αυτές του αθλητή (βασικού </w:t>
+      </w:r>
+      <w:r>
+        <w:rPr>
+          <w:lang w:val="en-US"/>
+        </w:rPr>
+        <w:t>actor</w:t>
+      </w:r>
+      <w:r>
+        <w:rPr>
+          <w:lang w:val="el-GR"/>
+        </w:rPr>
+        <w:t>)</w:t>
+      </w:r>
+      <w:r>
+        <w:rPr>
+          <w:lang w:val="el-GR"/>
+        </w:rPr>
+        <w:t>.</w:t>
       </w:r>
     </w:p>
     <w:p>
@@ -194,19 +357,49 @@
         <w:rPr>
           <w:lang w:val="el-GR"/>
         </w:rPr>
-        <w:t>Το σύστημα εμφανίζει στην οθόνη του χρήστη τα προφίλ τ</w:t>
-      </w:r>
-      <w:r>
-        <w:rPr>
-          <w:lang w:val="el-GR"/>
-        </w:rPr>
-        <w:t>ων</w:t>
-      </w:r>
-      <w:r>
-        <w:rPr>
-          <w:lang w:val="el-GR"/>
-        </w:rPr>
-        <w:t xml:space="preserve"> ελεύθερων επιλογών για ζευγάρια που έχει. </w:t>
+        <w:t xml:space="preserve">Ο </w:t>
+      </w:r>
+      <w:r>
+        <w:rPr>
+          <w:lang w:val="el-GR"/>
+        </w:rPr>
+        <w:t>αθλητής</w:t>
+      </w:r>
+      <w:r>
+        <w:rPr>
+          <w:lang w:val="el-GR"/>
+        </w:rPr>
+        <w:t xml:space="preserve"> στέλνει αίτημα για να </w:t>
+      </w:r>
+      <w:r>
+        <w:rPr>
+          <w:lang w:val="el-GR"/>
+        </w:rPr>
+        <w:t xml:space="preserve">γίνουν </w:t>
+      </w:r>
+      <w:r>
+        <w:rPr>
+          <w:lang w:val="en-US"/>
+        </w:rPr>
+        <w:t>gym</w:t>
+      </w:r>
+      <w:r>
+        <w:rPr>
+          <w:lang w:val="el-GR"/>
+        </w:rPr>
+        <w:t xml:space="preserve"> </w:t>
+      </w:r>
+      <w:r>
+        <w:rPr>
+          <w:lang w:val="en-US"/>
+        </w:rPr>
+        <w:t>buddies</w:t>
+      </w:r>
+      <w:r>
+        <w:rPr>
+          <w:lang w:val="el-GR"/>
+        </w:rPr>
+        <w:t>.</w:t>
       </w:r>
     </w:p>
     <w:p>
@@ -224,21 +417,51 @@
         <w:rPr>
           <w:lang w:val="el-GR"/>
         </w:rPr>
-        <w:t xml:space="preserve">Ο χρήστης στέλνει αίτημα για να γίνει </w:t>
-      </w:r>
-      <w:proofErr w:type="spellStart"/>
-      <w:r>
-        <w:t>GymBuddy</w:t>
-      </w:r>
-      <w:proofErr w:type="spellEnd"/>
-      <w:r>
-        <w:rPr>
-          <w:lang w:val="el-GR"/>
-        </w:rPr>
-        <w:t xml:space="preserve"> ή να κάνει </w:t>
-      </w:r>
-      <w:r>
-        <w:t>pair</w:t>
+        <w:t>Το σύστημα εμφανίζει την οθόνη «Μηνύματα αθλητή».</w:t>
+      </w:r>
+    </w:p>
+    <w:p>
+      <w:pPr>
+        <w:rPr>
+          <w:lang w:val="el-GR"/>
+        </w:rPr>
+      </w:pPr>
+      <w:r>
+        <w:rPr>
+          <w:lang w:val="el-GR"/>
+        </w:rPr>
+        <w:t>Εναλλακτική Ροή 1</w:t>
+      </w:r>
+      <w:r>
+        <w:rPr>
+          <w:lang w:val="el-GR"/>
+        </w:rPr>
+        <w:t>:</w:t>
+      </w:r>
+    </w:p>
+    <w:p>
+      <w:pPr>
+        <w:rPr>
+          <w:lang w:val="en-US"/>
+        </w:rPr>
+      </w:pPr>
+      <w:r>
+        <w:rPr>
+          <w:lang w:val="el-GR"/>
+        </w:rPr>
+        <w:tab/>
+      </w:r>
+      <w:r>
+        <w:rPr>
+          <w:lang w:val="el-GR"/>
+        </w:rPr>
+        <w:t xml:space="preserve">3.1 Ο αθλητής επιλέγει </w:t>
+      </w:r>
+      <w:r>
+        <w:rPr>
+          <w:lang w:val="en-US"/>
+        </w:rPr>
+        <w:t>Personal</w:t>
       </w:r>
       <w:r>
         <w:rPr>
@@ -247,16 +470,82 @@
         <w:t xml:space="preserve"> </w:t>
       </w:r>
       <w:r>
-        <w:t>up</w:t>
-      </w:r>
-      <w:r>
-        <w:rPr>
-          <w:lang w:val="el-GR"/>
-        </w:rPr>
-        <w:t xml:space="preserve"> με τον </w:t>
-      </w:r>
-      <w:r>
-        <w:t>personal</w:t>
+        <w:rPr>
+          <w:lang w:val="en-US"/>
+        </w:rPr>
+        <w:t>Trainer.</w:t>
+      </w:r>
+    </w:p>
+    <w:p>
+      <w:pPr>
+        <w:rPr>
+          <w:lang w:val="el-GR"/>
+        </w:rPr>
+      </w:pPr>
+      <w:r>
+        <w:rPr>
+          <w:lang w:val="en-US"/>
+        </w:rPr>
+        <w:tab/>
+      </w:r>
+      <w:r>
+        <w:rPr>
+          <w:lang w:val="el-GR"/>
+        </w:rPr>
+        <w:t xml:space="preserve">3.2 Το σύστημα επιλέγει κάποιον γυμναστή που </w:t>
+      </w:r>
+      <w:r>
+        <w:rPr>
+          <w:lang w:val="el-GR"/>
+        </w:rPr>
+        <w:t>είναι διαθέσιμος τις ώρες που ο αθλητής πηγαίνει στο γυμναστήριο συνήθως ή κάποιον γυμναστή με τη μεγαλύτερη διαθεσιμότητα.</w:t>
+      </w:r>
+    </w:p>
+    <w:p>
+      <w:pPr>
+        <w:rPr>
+          <w:lang w:val="el-GR"/>
+        </w:rPr>
+      </w:pPr>
+      <w:r>
+        <w:rPr>
+          <w:lang w:val="el-GR"/>
+        </w:rPr>
+        <w:tab/>
+        <w:t>3.3 Το σύστημα επιστρέφει στο βήμα 5 της βασικής ροής.</w:t>
+      </w:r>
+    </w:p>
+    <w:p>
+      <w:pPr>
+        <w:rPr>
+          <w:lang w:val="el-GR"/>
+        </w:rPr>
+      </w:pPr>
+      <w:r>
+        <w:rPr>
+          <w:lang w:val="el-GR"/>
+        </w:rPr>
+        <w:t>Εναλλακτική Ροή 2:</w:t>
+      </w:r>
+    </w:p>
+    <w:p>
+      <w:pPr>
+        <w:rPr>
+          <w:lang w:val="el-GR"/>
+        </w:rPr>
+      </w:pPr>
+      <w:r>
+        <w:rPr>
+          <w:lang w:val="el-GR"/>
+        </w:rPr>
+        <w:tab/>
+        <w:t xml:space="preserve">5.1 Ο αθλητής απορρίπτει την πρόταση του συστήματος και ζητάει εύρεση άλλου </w:t>
+      </w:r>
+      <w:r>
+        <w:rPr>
+          <w:lang w:val="en-US"/>
+        </w:rPr>
+        <w:t>gym</w:t>
       </w:r>
       <w:r>
         <w:rPr>
@@ -265,7 +554,10 @@
         <w:t xml:space="preserve"> </w:t>
       </w:r>
       <w:r>
-        <w:t>trainer</w:t>
+        <w:rPr>
+          <w:lang w:val="en-US"/>
+        </w:rPr>
+        <w:t>buddy</w:t>
       </w:r>
       <w:r>
         <w:rPr>
@@ -284,83 +576,32 @@
         <w:rPr>
           <w:lang w:val="el-GR"/>
         </w:rPr>
-        <w:t xml:space="preserve">Εναλλακτική Ροή 1 </w:t>
-      </w:r>
-      <w:r>
-        <w:rPr>
-          <w:lang w:val="el-GR"/>
-        </w:rPr>
-        <w:t>:</w:t>
-      </w:r>
-    </w:p>
-    <w:p>
-      <w:pPr>
-        <w:rPr>
-          <w:lang w:val="el-GR"/>
-        </w:rPr>
-      </w:pPr>
-      <w:r>
-        <w:rPr>
-          <w:lang w:val="el-GR"/>
-        </w:rPr>
         <w:tab/>
       </w:r>
       <w:r>
         <w:rPr>
           <w:lang w:val="el-GR"/>
         </w:rPr>
-        <w:t>6</w:t>
-      </w:r>
-      <w:r>
-        <w:rPr>
-          <w:lang w:val="el-GR"/>
-        </w:rPr>
-        <w:t>.</w:t>
-      </w:r>
-      <w:r>
-        <w:rPr>
-          <w:lang w:val="el-GR"/>
-        </w:rPr>
-        <w:t>α.1. Ο χρήστης δεν στέλνει αίτημα για το προφίλ που είδε.</w:t>
-      </w:r>
-    </w:p>
-    <w:p>
-      <w:pPr>
-        <w:rPr>
-          <w:lang w:val="el-GR"/>
-        </w:rPr>
-      </w:pPr>
-      <w:r>
-        <w:rPr>
-          <w:lang w:val="el-GR"/>
-        </w:rPr>
-        <w:tab/>
-      </w:r>
-      <w:r>
-        <w:rPr>
-          <w:lang w:val="el-GR"/>
-        </w:rPr>
-        <w:t>6</w:t>
-      </w:r>
-      <w:r>
-        <w:rPr>
-          <w:lang w:val="el-GR"/>
-        </w:rPr>
-        <w:t xml:space="preserve">.α.2. </w:t>
-      </w:r>
-      <w:r>
-        <w:rPr>
-          <w:lang w:val="el-GR"/>
-        </w:rPr>
-        <w:t>Η περίπτωση χρήσης συνεχίζεται από το βήμα 5 της βασικής ροής.</w:t>
-      </w:r>
-    </w:p>
-    <w:p>
-      <w:pPr>
-        <w:rPr>
-          <w:lang w:val="el-GR"/>
-        </w:rPr>
-      </w:pPr>
+        <w:t xml:space="preserve">5.2 </w:t>
+      </w:r>
+      <w:r>
+        <w:rPr>
+          <w:lang w:val="el-GR"/>
+        </w:rPr>
+        <w:t>Το σύστημα επιστρέφει στο βήμα</w:t>
+      </w:r>
+      <w:r>
+        <w:rPr>
+          <w:lang w:val="el-GR"/>
+        </w:rPr>
+        <w:t xml:space="preserve"> 4 </w:t>
+      </w:r>
+      <w:r>
+        <w:rPr>
+          <w:lang w:val="el-GR"/>
+        </w:rPr>
+        <w:t>της βασικής ροής.</w:t>
+      </w:r>
     </w:p>
     <w:p>
       <w:pPr>
@@ -394,7 +635,39 @@
           <w:lang w:val="el-GR"/>
         </w:rPr>
         <w:lastRenderedPageBreak/>
-        <w:t>Βασική ροή &lt;&lt;Είσοδος στην κατάταξη με ρεκόρ&gt;&gt;</w:t>
+        <w:t xml:space="preserve">Βασική ροή </w:t>
+      </w:r>
+      <w:r>
+        <w:rPr>
+          <w:sz w:val="28"/>
+          <w:szCs w:val="28"/>
+          <w:lang w:val="el-GR"/>
+        </w:rPr>
+        <w:t>«</w:t>
+      </w:r>
+      <w:r>
+        <w:rPr>
+          <w:sz w:val="28"/>
+          <w:szCs w:val="28"/>
+          <w:lang w:val="el-GR"/>
+        </w:rPr>
+        <w:t xml:space="preserve">Είσοδος στην κατάταξη </w:t>
+      </w:r>
+      <w:r>
+        <w:rPr>
+          <w:sz w:val="28"/>
+          <w:szCs w:val="28"/>
+          <w:lang w:val="el-GR"/>
+        </w:rPr>
+        <w:t>διαγωνισμού</w:t>
+      </w:r>
+      <w:r>
+        <w:rPr>
+          <w:sz w:val="28"/>
+          <w:szCs w:val="28"/>
+          <w:lang w:val="el-GR"/>
+        </w:rPr>
+        <w:t>»</w:t>
       </w:r>
     </w:p>
     <w:p>
@@ -412,7 +685,19 @@
         <w:rPr>
           <w:lang w:val="el-GR"/>
         </w:rPr>
-        <w:t>Το σύστημα δίνει την επιλογή για το ποια κατηγορία άσκησης θέλει ο χρήστης.</w:t>
+        <w:t xml:space="preserve">Το σύστημα </w:t>
+      </w:r>
+      <w:r>
+        <w:rPr>
+          <w:lang w:val="el-GR"/>
+        </w:rPr>
+        <w:t>εμφανίζει, ανάλογα με το φύλο του αθλητή, τις κατηγορίες των ασκήσεων στις οποίες μπορεί να διαγωνιστεί</w:t>
+      </w:r>
+      <w:r>
+        <w:rPr>
+          <w:lang w:val="el-GR"/>
+        </w:rPr>
+        <w:t>.</w:t>
       </w:r>
     </w:p>
     <w:p>
@@ -430,7 +715,85 @@
         <w:rPr>
           <w:lang w:val="el-GR"/>
         </w:rPr>
-        <w:t xml:space="preserve"> Ο χρήστης διαλέγει την επιθυμητή κατηγορία και  το σύστημα του εμφανίζει την λίστα με τις εξειδικευμένες ασκήσεις.</w:t>
+        <w:t xml:space="preserve">Ο </w:t>
+      </w:r>
+      <w:r>
+        <w:rPr>
+          <w:lang w:val="el-GR"/>
+        </w:rPr>
+        <w:t>αθλητής</w:t>
+      </w:r>
+      <w:r>
+        <w:rPr>
+          <w:lang w:val="el-GR"/>
+        </w:rPr>
+        <w:t xml:space="preserve"> </w:t>
+      </w:r>
+      <w:r>
+        <w:rPr>
+          <w:lang w:val="el-GR"/>
+        </w:rPr>
+        <w:t>διαλέγει</w:t>
+      </w:r>
+      <w:r>
+        <w:rPr>
+          <w:lang w:val="el-GR"/>
+        </w:rPr>
+        <w:t xml:space="preserve"> μια</w:t>
+      </w:r>
+      <w:r>
+        <w:rPr>
+          <w:lang w:val="el-GR"/>
+        </w:rPr>
+        <w:t xml:space="preserve"> κατηγορία</w:t>
+      </w:r>
+      <w:r>
+        <w:rPr>
+          <w:lang w:val="el-GR"/>
+        </w:rPr>
+        <w:t>,</w:t>
+      </w:r>
+      <w:r>
+        <w:rPr>
+          <w:lang w:val="el-GR"/>
+        </w:rPr>
+        <w:t xml:space="preserve"> το σύστημα εμφανίζει </w:t>
+      </w:r>
+      <w:r>
+        <w:rPr>
+          <w:lang w:val="el-GR"/>
+        </w:rPr>
+        <w:t>επιλογές με τις πιο</w:t>
+      </w:r>
+      <w:r>
+        <w:rPr>
+          <w:lang w:val="el-GR"/>
+        </w:rPr>
+        <w:t xml:space="preserve"> εξειδικευμένες ασκήσεις</w:t>
+      </w:r>
+      <w:r>
+        <w:rPr>
+          <w:lang w:val="el-GR"/>
+        </w:rPr>
+        <w:t xml:space="preserve"> και ο </w:t>
+      </w:r>
+      <w:r>
+        <w:rPr>
+          <w:lang w:val="el-GR"/>
+        </w:rPr>
+        <w:t>αθλητής</w:t>
+      </w:r>
+      <w:r>
+        <w:rPr>
+          <w:lang w:val="el-GR"/>
+        </w:rPr>
+        <w:t xml:space="preserve"> επιλέγει την άσκηση στην οποία θέλει να καταγραφεί</w:t>
+      </w:r>
+      <w:r>
+        <w:rPr>
+          <w:lang w:val="el-GR"/>
+        </w:rPr>
+        <w:t>.</w:t>
       </w:r>
     </w:p>
     <w:p>
@@ -448,7 +811,19 @@
         <w:rPr>
           <w:lang w:val="el-GR"/>
         </w:rPr>
-        <w:t>Ο χρήστης διαλέγει την επιθυμητή άσκηση.</w:t>
+        <w:t>Το σύστημα εμφανίζει την κατάταξη</w:t>
+      </w:r>
+      <w:r>
+        <w:rPr>
+          <w:lang w:val="el-GR"/>
+        </w:rPr>
+        <w:t xml:space="preserve"> και την επιλογή για συμμετοχή στον διαγωνισμό</w:t>
+      </w:r>
+      <w:r>
+        <w:rPr>
+          <w:lang w:val="el-GR"/>
+        </w:rPr>
+        <w:t>.</w:t>
       </w:r>
     </w:p>
     <w:p>
@@ -466,7 +841,37 @@
         <w:rPr>
           <w:lang w:val="el-GR"/>
         </w:rPr>
-        <w:t>Το σύστημα εμφανίζει την κατάταξη και δίνει την επιλογή ο χρήστης να πάρει μέρος.</w:t>
+        <w:t xml:space="preserve">Ο </w:t>
+      </w:r>
+      <w:r>
+        <w:rPr>
+          <w:lang w:val="el-GR"/>
+        </w:rPr>
+        <w:t>αθλητής δηλώνει πως θέλει να συμμετάσχει</w:t>
+      </w:r>
+      <w:r>
+        <w:rPr>
+          <w:lang w:val="el-GR"/>
+        </w:rPr>
+        <w:t xml:space="preserve"> και</w:t>
+      </w:r>
+      <w:r>
+        <w:rPr>
+          <w:lang w:val="el-GR"/>
+        </w:rPr>
+        <w:t xml:space="preserve"> το σύστημα </w:t>
+      </w:r>
+      <w:r>
+        <w:rPr>
+          <w:lang w:val="el-GR"/>
+        </w:rPr>
+        <w:t xml:space="preserve">ζητά </w:t>
+      </w:r>
+      <w:r>
+        <w:rPr>
+          <w:lang w:val="el-GR"/>
+        </w:rPr>
+        <w:t>τα κιλά με τα οποία πραγματοποίησε την άσκηση.</w:t>
       </w:r>
     </w:p>
     <w:p>
@@ -484,7 +889,19 @@
         <w:rPr>
           <w:lang w:val="el-GR"/>
         </w:rPr>
-        <w:t xml:space="preserve"> Ο χρήστης δέχεται και το σύστημα του δίνει την επιλογή να γράψει τα κιλά με τα οποία πραγματοποίησε την άσκηση. </w:t>
+        <w:t xml:space="preserve">Ο </w:t>
+      </w:r>
+      <w:r>
+        <w:rPr>
+          <w:lang w:val="el-GR"/>
+        </w:rPr>
+        <w:t xml:space="preserve">αθλητής </w:t>
+      </w:r>
+      <w:r>
+        <w:rPr>
+          <w:lang w:val="el-GR"/>
+        </w:rPr>
+        <w:t>συμπληρώνει τα κιλά της προσπάθειας.</w:t>
       </w:r>
     </w:p>
     <w:p>
@@ -502,7 +919,13 @@
         <w:rPr>
           <w:lang w:val="el-GR"/>
         </w:rPr>
-        <w:t>Ο χρήστης δηλώνει τα κιλά με τα οποία πραγματοποίησε την άσκηση.</w:t>
+        <w:t xml:space="preserve">Το σύστημα </w:t>
+      </w:r>
+      <w:r>
+        <w:rPr>
+          <w:lang w:val="el-GR"/>
+        </w:rPr>
+        <w:t>ζητά από το χρήστη το αποδεικτικό βίντεο και του δίνει την επιλογή είτε να το ανεβάσει, είτε να το τραβήξει εκείνη τη στιγμή.</w:t>
       </w:r>
     </w:p>
     <w:p>
@@ -520,7 +943,19 @@
         <w:rPr>
           <w:lang w:val="el-GR"/>
         </w:rPr>
-        <w:t xml:space="preserve">Το σύστημα δίνει την επιλογή για </w:t>
+        <w:t xml:space="preserve">Ο </w:t>
+      </w:r>
+      <w:r>
+        <w:rPr>
+          <w:lang w:val="el-GR"/>
+        </w:rPr>
+        <w:t>αθλητής</w:t>
+      </w:r>
+      <w:r>
+        <w:rPr>
+          <w:lang w:val="el-GR"/>
+        </w:rPr>
+        <w:t xml:space="preserve"> κάνει </w:t>
       </w:r>
       <w:r>
         <w:t>upload</w:t>
@@ -529,7 +964,13 @@
         <w:rPr>
           <w:lang w:val="el-GR"/>
         </w:rPr>
-        <w:t xml:space="preserve"> βίντεο της συγκεκριμένης άσκησης με τα κιλά που δήλωσε.</w:t>
+        <w:t xml:space="preserve"> </w:t>
+      </w:r>
+      <w:r>
+        <w:rPr>
+          <w:lang w:val="el-GR"/>
+        </w:rPr>
+        <w:t>το βίντεο.</w:t>
       </w:r>
     </w:p>
     <w:p>
@@ -547,22 +988,7 @@
         <w:rPr>
           <w:lang w:val="el-GR"/>
         </w:rPr>
-        <w:t xml:space="preserve">Ο χρήστης κάνει </w:t>
-      </w:r>
-      <w:r>
-        <w:t>upload</w:t>
-      </w:r>
-      <w:r>
-        <w:rPr>
-          <w:lang w:val="el-GR"/>
-        </w:rPr>
-        <w:t xml:space="preserve"> </w:t>
-      </w:r>
-      <w:r>
-        <w:rPr>
-          <w:lang w:val="el-GR"/>
-        </w:rPr>
-        <w:t>το βίντεο.</w:t>
+        <w:t>Το σύστημα ελέγχει αν ο τύπος αρχείου είναι αποδεκτός, δέχεται το αρχείο και δημιουργεί αίτημα για έγκριση από κάποιον γυμναστή.</w:t>
       </w:r>
     </w:p>
     <w:p>
@@ -580,16 +1006,7 @@
         <w:rPr>
           <w:lang w:val="el-GR"/>
         </w:rPr>
-        <w:t xml:space="preserve">Το σύστημα δείχνει την προσπάθεια του χρήστη  σαν </w:t>
-      </w:r>
-      <w:r>
-        <w:t>pending</w:t>
-      </w:r>
-      <w:r>
-        <w:rPr>
-          <w:lang w:val="el-GR"/>
-        </w:rPr>
-        <w:t xml:space="preserve"> στην κατάταξη</w:t>
+        <w:t>Το αίτημα γίνεται αποδεκτό και η προσπάθεια είναι πλέον ορατή στην κατάταξη.</w:t>
       </w:r>
       <w:r>
         <w:rPr>
@@ -601,28 +1018,7 @@
         <w:rPr>
           <w:lang w:val="el-GR"/>
         </w:rPr>
-        <w:t xml:space="preserve">μέχρι κάποιος </w:t>
-      </w:r>
-      <w:r>
-        <w:t>trainer</w:t>
-      </w:r>
-      <w:r>
-        <w:rPr>
-          <w:lang w:val="el-GR"/>
-        </w:rPr>
-        <w:t xml:space="preserve"> </w:t>
-      </w:r>
-      <w:r>
-        <w:rPr>
-          <w:lang w:val="el-GR"/>
-        </w:rPr>
-        <w:t xml:space="preserve">να </w:t>
-      </w:r>
-      <w:r>
-        <w:rPr>
-          <w:lang w:val="el-GR"/>
-        </w:rPr>
-        <w:t>την επικυρώσει.</w:t>
+        <w:t>Άλλες τυχόν προσπάθειες του χρήστη αφαιρούνται, εφόσον αφορούν μικρότερο ή ίσο αριθμό κιλών.</w:t>
       </w:r>
     </w:p>
     <w:p>
@@ -636,30 +1032,23 @@
     </w:p>
     <w:p>
       <w:pPr>
-        <w:pStyle w:val="a3"/>
-        <w:ind w:left="1080"/>
-        <w:rPr>
-          <w:lang w:val="el-GR"/>
-        </w:rPr>
-      </w:pPr>
-    </w:p>
-    <w:p>
-      <w:pPr>
         <w:jc w:val="both"/>
         <w:rPr>
-          <w:sz w:val="28"/>
-          <w:szCs w:val="28"/>
-          <w:lang w:val="el-GR"/>
-        </w:rPr>
-      </w:pPr>
-      <w:r>
-        <w:rPr>
-          <w:sz w:val="28"/>
-          <w:szCs w:val="28"/>
+          <w:lang w:val="el-GR"/>
+        </w:rPr>
+      </w:pPr>
+      <w:r>
+        <w:rPr>
           <w:lang w:val="el-GR"/>
         </w:rPr>
         <w:t>Εναλλακτική Ροή 1</w:t>
       </w:r>
+      <w:r>
+        <w:rPr>
+          <w:lang w:val="el-GR"/>
+        </w:rPr>
+        <w:t>:</w:t>
+      </w:r>
     </w:p>
     <w:p>
       <w:pPr>
@@ -673,7 +1062,31 @@
           <w:lang w:val="el-GR"/>
         </w:rPr>
         <w:tab/>
-        <w:t>4.α.1 Ο χρήστης δεν θέλει να πάρει μέρος στην συγκεκριμένη άσκηση.</w:t>
+        <w:t xml:space="preserve">4.1 Ο </w:t>
+      </w:r>
+      <w:r>
+        <w:rPr>
+          <w:lang w:val="el-GR"/>
+        </w:rPr>
+        <w:t>αθλητής</w:t>
+      </w:r>
+      <w:r>
+        <w:rPr>
+          <w:lang w:val="el-GR"/>
+        </w:rPr>
+        <w:t xml:space="preserve"> δεν </w:t>
+      </w:r>
+      <w:r>
+        <w:rPr>
+          <w:lang w:val="el-GR"/>
+        </w:rPr>
+        <w:t>επιλέγει</w:t>
+      </w:r>
+      <w:r>
+        <w:rPr>
+          <w:lang w:val="el-GR"/>
+        </w:rPr>
+        <w:t xml:space="preserve"> να πάρει μέρος στην συγκεκριμένη άσκηση.</w:t>
       </w:r>
     </w:p>
     <w:p>
@@ -688,7 +1101,13 @@
           <w:lang w:val="el-GR"/>
         </w:rPr>
         <w:tab/>
-        <w:t>4.α.2 Το σύστημα δείχνει στον χρήστη την επιλογή να διαλέξει μια άλλη άσκηση.</w:t>
+        <w:t xml:space="preserve">4.2 Το σύστημα </w:t>
+      </w:r>
+      <w:r>
+        <w:rPr>
+          <w:lang w:val="el-GR"/>
+        </w:rPr>
+        <w:t>του δίνει τη δυνατότητα να επιστρέψει στο βήμα 2 της βασικής ροής.</w:t>
       </w:r>
     </w:p>
     <w:p>
@@ -702,71 +1121,40 @@
         <w:rPr>
           <w:lang w:val="el-GR"/>
         </w:rPr>
+        <w:t>Εναλλακτική Ροή 2</w:t>
+      </w:r>
+      <w:r>
+        <w:rPr>
+          <w:lang w:val="el-GR"/>
+        </w:rPr>
+        <w:t>:</w:t>
+      </w:r>
+    </w:p>
+    <w:p>
+      <w:pPr>
+        <w:jc w:val="both"/>
+        <w:rPr>
+          <w:lang w:val="el-GR"/>
+        </w:rPr>
+      </w:pPr>
+      <w:r>
+        <w:rPr>
+          <w:lang w:val="el-GR"/>
+        </w:rPr>
         <w:tab/>
-        <w:t>4.α.3 Ο χρήστης διαλέγει άλλη άσκηση.</w:t>
-      </w:r>
-    </w:p>
-    <w:p>
-      <w:pPr>
-        <w:jc w:val="both"/>
-        <w:rPr>
-          <w:lang w:val="el-GR"/>
-        </w:rPr>
-      </w:pPr>
-      <w:r>
-        <w:rPr>
-          <w:lang w:val="el-GR"/>
-        </w:rPr>
-        <w:tab/>
-        <w:t xml:space="preserve">4.α.4 </w:t>
-      </w:r>
-      <w:r>
-        <w:t>H</w:t>
-      </w:r>
-      <w:r>
-        <w:rPr>
-          <w:lang w:val="el-GR"/>
-        </w:rPr>
-        <w:t xml:space="preserve"> </w:t>
-      </w:r>
-      <w:r>
-        <w:rPr>
-          <w:lang w:val="el-GR"/>
-        </w:rPr>
-        <w:t>περίπτωση χρήσης συνεχίζεται από το βήμα 4 της βασικής ροής.</w:t>
-      </w:r>
-    </w:p>
-    <w:p>
-      <w:pPr>
-        <w:jc w:val="both"/>
-        <w:rPr>
-          <w:sz w:val="28"/>
-          <w:szCs w:val="28"/>
-          <w:lang w:val="el-GR"/>
-        </w:rPr>
-      </w:pPr>
-      <w:r>
-        <w:rPr>
-          <w:sz w:val="28"/>
-          <w:szCs w:val="28"/>
-          <w:lang w:val="el-GR"/>
-        </w:rPr>
-        <w:t>Εναλλακτική Ροή 2</w:t>
-      </w:r>
-    </w:p>
-    <w:p>
-      <w:pPr>
-        <w:jc w:val="both"/>
-        <w:rPr>
-          <w:lang w:val="el-GR"/>
-        </w:rPr>
-      </w:pPr>
-      <w:r>
-        <w:rPr>
-          <w:lang w:val="el-GR"/>
-        </w:rPr>
-        <w:tab/>
-        <w:t>6.α.1 Ο χρήστης δεν έχει υποβάλλει βίντεο με την προσπάθεια του.</w:t>
+        <w:t xml:space="preserve">6.1 Ο </w:t>
+      </w:r>
+      <w:r>
+        <w:rPr>
+          <w:lang w:val="el-GR"/>
+        </w:rPr>
+        <w:t>αθλητής</w:t>
+      </w:r>
+      <w:r>
+        <w:rPr>
+          <w:lang w:val="el-GR"/>
+        </w:rPr>
+        <w:t xml:space="preserve"> δεν υποβάλλει βίντεο με την προσπάθεια του.</w:t>
       </w:r>
     </w:p>
     <w:p>
@@ -781,12 +1169,30 @@
         <w:rPr>
           <w:lang w:val="el-GR"/>
         </w:rPr>
-        <w:t>6.α.2 Το σύστημα ενημερώνει ότι είναι άκυρη η προσπάθεια του και του επισημαίνει ότι πρέπει να ανεβάσει βίντεο με την προσπάθεια του άμα θέλει να πιαστεί έγκυρη.</w:t>
-      </w:r>
-    </w:p>
-    <w:p>
-      <w:pPr>
-        <w:ind w:left="720"/>
+        <w:t>6.2 Το σύστημα</w:t>
+      </w:r>
+      <w:r>
+        <w:rPr>
+          <w:lang w:val="el-GR"/>
+        </w:rPr>
+        <w:t xml:space="preserve"> τον</w:t>
+      </w:r>
+      <w:r>
+        <w:rPr>
+          <w:lang w:val="el-GR"/>
+        </w:rPr>
+        <w:t xml:space="preserve"> ενημερώνει ότι η προσπάθεια του </w:t>
+      </w:r>
+      <w:r>
+        <w:rPr>
+          <w:lang w:val="el-GR"/>
+        </w:rPr>
+        <w:t>είναι άκυρη, διότι δεν πιστοποιείται από βίντεο.</w:t>
+      </w:r>
+    </w:p>
+    <w:p>
+      <w:pPr>
+        <w:ind w:firstLine="720"/>
         <w:jc w:val="both"/>
         <w:rPr>
           <w:lang w:val="el-GR"/>
@@ -796,12 +1202,35 @@
         <w:rPr>
           <w:lang w:val="el-GR"/>
         </w:rPr>
-        <w:t>6.α.3  Ο χρήστης ανεβάζει βίντεο με την προσπάθεια του .</w:t>
-      </w:r>
-    </w:p>
-    <w:p>
-      <w:pPr>
-        <w:ind w:left="720"/>
+        <w:t>6.</w:t>
+      </w:r>
+      <w:r>
+        <w:rPr>
+          <w:lang w:val="el-GR"/>
+        </w:rPr>
+        <w:t>3</w:t>
+      </w:r>
+      <w:r>
+        <w:rPr>
+          <w:lang w:val="el-GR"/>
+        </w:rPr>
+        <w:t xml:space="preserve"> </w:t>
+      </w:r>
+      <w:r>
+        <w:rPr>
+          <w:lang w:val="el-GR"/>
+        </w:rPr>
+        <w:t>Το σύστημα εμφανίζει την οθόνη «Κατάταξη σε άσκηση»</w:t>
+      </w:r>
+      <w:r>
+        <w:rPr>
+          <w:lang w:val="el-GR"/>
+        </w:rPr>
+        <w:t>.</w:t>
+      </w:r>
+    </w:p>
+    <w:p>
+      <w:pPr>
         <w:jc w:val="both"/>
         <w:rPr>
           <w:lang w:val="el-GR"/>
@@ -811,7 +1240,82 @@
         <w:rPr>
           <w:lang w:val="el-GR"/>
         </w:rPr>
-        <w:t>6.α.4 Η περίπτωση χρήσης συνεχίζεται από το βήμα 9 της βασικής ροής.</w:t>
+        <w:t>Εναλλακτική Ροή 3:</w:t>
+      </w:r>
+    </w:p>
+    <w:p>
+      <w:pPr>
+        <w:jc w:val="both"/>
+        <w:rPr>
+          <w:lang w:val="el-GR"/>
+        </w:rPr>
+      </w:pPr>
+      <w:r>
+        <w:rPr>
+          <w:lang w:val="el-GR"/>
+        </w:rPr>
+        <w:tab/>
+        <w:t>8.1 Το σύστημα διαπιστώνει ότι ο τύπος αρχείου δεν είναι αποδεκτός</w:t>
+      </w:r>
+      <w:r>
+        <w:rPr>
+          <w:lang w:val="el-GR"/>
+        </w:rPr>
+        <w:t xml:space="preserve"> και ενημερώνει τον χρήστη για τους αποδεκτούς τύπους αρχείων.</w:t>
+      </w:r>
+    </w:p>
+    <w:p>
+      <w:pPr>
+        <w:jc w:val="both"/>
+        <w:rPr>
+          <w:lang w:val="el-GR"/>
+        </w:rPr>
+      </w:pPr>
+      <w:r>
+        <w:rPr>
+          <w:lang w:val="el-GR"/>
+        </w:rPr>
+        <w:tab/>
+        <w:t>8.2</w:t>
+      </w:r>
+      <w:r>
+        <w:rPr>
+          <w:lang w:val="el-GR"/>
+        </w:rPr>
+        <w:t xml:space="preserve"> Η περίπτωση χρήσης συνεχίζεται στο βήμα 6.</w:t>
+      </w:r>
+    </w:p>
+    <w:p>
+      <w:pPr>
+        <w:jc w:val="both"/>
+        <w:rPr>
+          <w:lang w:val="el-GR"/>
+        </w:rPr>
+      </w:pPr>
+      <w:r>
+        <w:rPr>
+          <w:lang w:val="el-GR"/>
+        </w:rPr>
+        <w:t>Εναλλακτική Ροή 4:</w:t>
+      </w:r>
+    </w:p>
+    <w:p>
+      <w:pPr>
+        <w:pStyle w:val="a3"/>
+        <w:numPr>
+          <w:ilvl w:val="1"/>
+          <w:numId w:val="3"/>
+        </w:numPr>
+        <w:jc w:val="both"/>
+        <w:rPr>
+          <w:lang w:val="el-GR"/>
+        </w:rPr>
+      </w:pPr>
+      <w:r>
+        <w:rPr>
+          <w:lang w:val="el-GR"/>
+        </w:rPr>
+        <w:t>Το αίτημα απορρίπτεται και το σύστημα ειδοποιεί τον αθλητή με τα σχόλια του γυμναστή, για τον λόγο απόρριψης της προσπάθειάς του.</w:t>
       </w:r>
     </w:p>
     <w:p>
@@ -835,9 +1339,9 @@
 <w:numbering xmlns:wpc="http://schemas.microsoft.com/office/word/2010/wordprocessingCanvas" xmlns:cx="http://schemas.microsoft.com/office/drawing/2014/chartex" xmlns:cx1="http://schemas.microsoft.com/office/drawing/2015/9/8/chartex" xmlns:cx2="http://schemas.microsoft.com/office/drawing/2015/10/21/chartex" xmlns:cx3="http://schemas.microsoft.com/office/drawing/2016/5/9/chartex" xmlns:cx4="http://schemas.microsoft.com/office/drawing/2016/5/10/chartex" xmlns:cx5="http://schemas.microsoft.com/office/drawing/2016/5/11/chartex" xmlns:cx6="http://schemas.microsoft.com/office/drawing/2016/5/12/chartex" xmlns:cx7="http://schemas.microsoft.com/office/drawing/2016/5/13/chartex" xmlns:cx8="http://schemas.microsoft.com/office/drawing/2016/5/14/chartex" xmlns:mc="http://schemas.openxmlformats.org/markup-compatibility/2006" xmlns:aink="http://schemas.microsoft.com/office/drawing/2016/ink" xmlns:am3d="http://schemas.microsoft.com/office/drawing/2017/model3d" xmlns:o="urn:schemas-microsoft-com:office:office" xmlns:r="http://schemas.openxmlformats.org/officeDocument/2006/relationships" xmlns:m="http://schemas.openxmlformats.org/officeDocument/2006/math" xmlns:v="urn:schemas-microsoft-com:vml" xmlns:wp14="http://schemas.microsoft.com/office/word/2010/wordprocessingDrawing" xmlns:wp="http://schemas.openxmlformats.org/drawingml/2006/wordprocessingDrawing" xmlns:w10="urn:schemas-microsoft-com:office:word" xmlns:w="http://schemas.openxmlformats.org/wordprocessingml/2006/main" xmlns:w14="http://schemas.microsoft.com/office/word/2010/wordml" xmlns:w15="http://schemas.microsoft.com/office/word/2012/wordml" xmlns:w16cex="http://schemas.microsoft.com/office/word/2018/wordml/cex" xmlns:w16cid="http://schemas.microsoft.com/office/word/2016/wordml/cid" xmlns:w16="http://schemas.microsoft.com/office/word/2018/wordml" xmlns:w16sdtdh="http://schemas.microsoft.com/office/word/2020/wordml/sdtdatahash" xmlns:w16se="http://schemas.microsoft.com/office/word/2015/wordml/symex" xmlns:wpg="http://schemas.microsoft.com/office/word/2010/wordprocessingGroup" xmlns:wpi="http://schemas.microsoft.com/office/word/2010/wordprocessingInk" xmlns:wne="http://schemas.microsoft.com/office/word/2006/wordml" xmlns:wps="http://schemas.microsoft.com/office/word/2010/wordprocessingShape" mc:Ignorable="w14 w15 w16se w16cid w16 w16cex w16sdtdh wp14">
   <w:abstractNum w:abstractNumId="0" w15:restartNumberingAfterBreak="0">
     <w:nsid w:val="0D337F16"/>
-    <w:multiLevelType w:val="hybridMultilevel"/>
-    <w:tmpl w:val="B2A04F84"/>
-    <w:lvl w:ilvl="0" w:tplc="CA5E0164">
+    <w:multiLevelType w:val="multilevel"/>
+    <w:tmpl w:val="D2A8312C"/>
+    <w:lvl w:ilvl="0">
       <w:start w:val="1"/>
       <w:numFmt w:val="decimal"/>
       <w:lvlText w:val="%1."/>
@@ -849,77 +1353,109 @@
         <w:rFonts w:hint="default"/>
       </w:rPr>
     </w:lvl>
-    <w:lvl w:ilvl="1" w:tplc="08090019" w:tentative="1">
-      <w:start w:val="1"/>
-      <w:numFmt w:val="lowerLetter"/>
-      <w:lvlText w:val="%2."/>
+    <w:lvl w:ilvl="1">
+      <w:start w:val="1"/>
+      <w:numFmt w:val="decimal"/>
+      <w:isLgl/>
+      <w:lvlText w:val="%1.%2"/>
       <w:lvlJc w:val="left"/>
       <w:pPr>
-        <w:ind w:left="1800" w:hanging="360"/>
-      </w:pPr>
-    </w:lvl>
-    <w:lvl w:ilvl="2" w:tplc="0809001B" w:tentative="1">
-      <w:start w:val="1"/>
-      <w:numFmt w:val="lowerRoman"/>
-      <w:lvlText w:val="%3."/>
-      <w:lvlJc w:val="right"/>
-      <w:pPr>
-        <w:ind w:left="2520" w:hanging="180"/>
-      </w:pPr>
-    </w:lvl>
-    <w:lvl w:ilvl="3" w:tplc="0809000F" w:tentative="1">
+        <w:ind w:left="1080" w:hanging="360"/>
+      </w:pPr>
+      <w:rPr>
+        <w:rFonts w:hint="default"/>
+      </w:rPr>
+    </w:lvl>
+    <w:lvl w:ilvl="2">
       <w:start w:val="1"/>
       <w:numFmt w:val="decimal"/>
-      <w:lvlText w:val="%4."/>
+      <w:isLgl/>
+      <w:lvlText w:val="%1.%2.%3"/>
       <w:lvlJc w:val="left"/>
       <w:pPr>
-        <w:ind w:left="3240" w:hanging="360"/>
-      </w:pPr>
-    </w:lvl>
-    <w:lvl w:ilvl="4" w:tplc="08090019" w:tentative="1">
-      <w:start w:val="1"/>
-      <w:numFmt w:val="lowerLetter"/>
-      <w:lvlText w:val="%5."/>
+        <w:ind w:left="1440" w:hanging="720"/>
+      </w:pPr>
+      <w:rPr>
+        <w:rFonts w:hint="default"/>
+      </w:rPr>
+    </w:lvl>
+    <w:lvl w:ilvl="3">
+      <w:start w:val="1"/>
+      <w:numFmt w:val="decimal"/>
+      <w:isLgl/>
+      <w:lvlText w:val="%1.%2.%3.%4"/>
       <w:lvlJc w:val="left"/>
       <w:pPr>
-        <w:ind w:left="3960" w:hanging="360"/>
-      </w:pPr>
-    </w:lvl>
-    <w:lvl w:ilvl="5" w:tplc="0809001B" w:tentative="1">
-      <w:start w:val="1"/>
-      <w:numFmt w:val="lowerRoman"/>
-      <w:lvlText w:val="%6."/>
-      <w:lvlJc w:val="right"/>
-      <w:pPr>
-        <w:ind w:left="4680" w:hanging="180"/>
-      </w:pPr>
-    </w:lvl>
-    <w:lvl w:ilvl="6" w:tplc="0809000F" w:tentative="1">
+        <w:ind w:left="1440" w:hanging="720"/>
+      </w:pPr>
+      <w:rPr>
+        <w:rFonts w:hint="default"/>
+      </w:rPr>
+    </w:lvl>
+    <w:lvl w:ilvl="4">
       <w:start w:val="1"/>
       <w:numFmt w:val="decimal"/>
-      <w:lvlText w:val="%7."/>
+      <w:isLgl/>
+      <w:lvlText w:val="%1.%2.%3.%4.%5"/>
       <w:lvlJc w:val="left"/>
       <w:pPr>
-        <w:ind w:left="5400" w:hanging="360"/>
-      </w:pPr>
-    </w:lvl>
-    <w:lvl w:ilvl="7" w:tplc="08090019" w:tentative="1">
-      <w:start w:val="1"/>
-      <w:numFmt w:val="lowerLetter"/>
-      <w:lvlText w:val="%8."/>
+        <w:ind w:left="1800" w:hanging="1080"/>
+      </w:pPr>
+      <w:rPr>
+        <w:rFonts w:hint="default"/>
+      </w:rPr>
+    </w:lvl>
+    <w:lvl w:ilvl="5">
+      <w:start w:val="1"/>
+      <w:numFmt w:val="decimal"/>
+      <w:isLgl/>
+      <w:lvlText w:val="%1.%2.%3.%4.%5.%6"/>
       <w:lvlJc w:val="left"/>
       <w:pPr>
-        <w:ind w:left="6120" w:hanging="360"/>
-      </w:pPr>
-    </w:lvl>
-    <w:lvl w:ilvl="8" w:tplc="0809001B" w:tentative="1">
-      <w:start w:val="1"/>
-      <w:numFmt w:val="lowerRoman"/>
-      <w:lvlText w:val="%9."/>
-      <w:lvlJc w:val="right"/>
-      <w:pPr>
-        <w:ind w:left="6840" w:hanging="180"/>
-      </w:pPr>
+        <w:ind w:left="1800" w:hanging="1080"/>
+      </w:pPr>
+      <w:rPr>
+        <w:rFonts w:hint="default"/>
+      </w:rPr>
+    </w:lvl>
+    <w:lvl w:ilvl="6">
+      <w:start w:val="1"/>
+      <w:numFmt w:val="decimal"/>
+      <w:isLgl/>
+      <w:lvlText w:val="%1.%2.%3.%4.%5.%6.%7"/>
+      <w:lvlJc w:val="left"/>
+      <w:pPr>
+        <w:ind w:left="2160" w:hanging="1440"/>
+      </w:pPr>
+      <w:rPr>
+        <w:rFonts w:hint="default"/>
+      </w:rPr>
+    </w:lvl>
+    <w:lvl w:ilvl="7">
+      <w:start w:val="1"/>
+      <w:numFmt w:val="decimal"/>
+      <w:isLgl/>
+      <w:lvlText w:val="%1.%2.%3.%4.%5.%6.%7.%8"/>
+      <w:lvlJc w:val="left"/>
+      <w:pPr>
+        <w:ind w:left="2160" w:hanging="1440"/>
+      </w:pPr>
+      <w:rPr>
+        <w:rFonts w:hint="default"/>
+      </w:rPr>
+    </w:lvl>
+    <w:lvl w:ilvl="8">
+      <w:start w:val="1"/>
+      <w:numFmt w:val="decimal"/>
+      <w:isLgl/>
+      <w:lvlText w:val="%1.%2.%3.%4.%5.%6.%7.%8.%9"/>
+      <w:lvlJc w:val="left"/>
+      <w:pPr>
+        <w:ind w:left="2160" w:hanging="1440"/>
+      </w:pPr>
+      <w:rPr>
+        <w:rFonts w:hint="default"/>
+      </w:rPr>
     </w:lvl>
   </w:abstractNum>
   <w:abstractNum w:abstractNumId="1" w15:restartNumberingAfterBreak="0">
@@ -1514,7 +2050,6 @@
   <w:style w:type="character" w:default="1" w:styleId="a0">
     <w:name w:val="Default Paragraph Font"/>
     <w:uiPriority w:val="1"/>
-    <w:semiHidden/>
     <w:unhideWhenUsed/>
   </w:style>
   <w:style w:type="table" w:default="1" w:styleId="a1">

</xml_diff>